<commit_message>
esto de la planilla
</commit_message>
<xml_diff>
--- a/Especificacion Requisitos de Software.docx
+++ b/Especificacion Requisitos de Software.docx
@@ -396,7 +396,7 @@
         </w:rPr>
       </w:pPr>
       <ve:AlternateContent>
-        <mc:Choice xmlns:w15="http://schemas.microsoft.com/office/word/2012/wordml" xmlns:w14="http://schemas.microsoft.com/office/word/2010/wordml" xmlns:wpg="http://schemas.microsoft.com/office/word/2010/wordprocessingGroup" xmlns:wps="http://schemas.microsoft.com/office/word/2010/wordprocessingShape" xmlns:dgm="http://schemas.openxmlformats.org/drawingml/2006/diagram" xmlns:lc="http://schemas.openxmlformats.org/drawingml/2006/lockedCanvas" xmlns:c="http://schemas.openxmlformats.org/drawingml/2006/chart" xmlns:pic="http://schemas.openxmlformats.org/drawingml/2006/picture" xmlns:a="http://schemas.openxmlformats.org/drawingml/2006/main" xmlns:sl="http://schemas.openxmlformats.org/schemaLibrary/2006/main" xmlns:mc="http://schemas.openxmlformats.org/markup-compatibility/2006" Requires="wpg">
+        <mc:Choice xmlns:mc="http://schemas.openxmlformats.org/markup-compatibility/2006" xmlns:sl="http://schemas.openxmlformats.org/schemaLibrary/2006/main" xmlns:a="http://schemas.openxmlformats.org/drawingml/2006/main" xmlns:pic="http://schemas.openxmlformats.org/drawingml/2006/picture" xmlns:c="http://schemas.openxmlformats.org/drawingml/2006/chart" xmlns:lc="http://schemas.openxmlformats.org/drawingml/2006/lockedCanvas" xmlns:dgm="http://schemas.openxmlformats.org/drawingml/2006/diagram" xmlns:wps="http://schemas.microsoft.com/office/word/2010/wordprocessingShape" xmlns:wpg="http://schemas.microsoft.com/office/word/2010/wordprocessingGroup" xmlns:w14="http://schemas.microsoft.com/office/word/2010/wordml" xmlns:w15="http://schemas.microsoft.com/office/word/2012/wordml" Requires="wpg">
           <w:drawing>
             <wp:inline distB="0" distT="0" distL="0" distR="0">
               <wp:extent cx="3657600" cy="12700"/>
@@ -645,7 +645,7 @@
         </w:rPr>
       </w:pPr>
       <ve:AlternateContent>
-        <mc:Choice xmlns:w15="http://schemas.microsoft.com/office/word/2012/wordml" xmlns:w14="http://schemas.microsoft.com/office/word/2010/wordml" xmlns:wpg="http://schemas.microsoft.com/office/word/2010/wordprocessingGroup" xmlns:wps="http://schemas.microsoft.com/office/word/2010/wordprocessingShape" xmlns:dgm="http://schemas.openxmlformats.org/drawingml/2006/diagram" xmlns:lc="http://schemas.openxmlformats.org/drawingml/2006/lockedCanvas" xmlns:c="http://schemas.openxmlformats.org/drawingml/2006/chart" xmlns:pic="http://schemas.openxmlformats.org/drawingml/2006/picture" xmlns:a="http://schemas.openxmlformats.org/drawingml/2006/main" xmlns:sl="http://schemas.openxmlformats.org/schemaLibrary/2006/main" xmlns:mc="http://schemas.openxmlformats.org/markup-compatibility/2006" Requires="wpg">
+        <mc:Choice xmlns:mc="http://schemas.openxmlformats.org/markup-compatibility/2006" xmlns:sl="http://schemas.openxmlformats.org/schemaLibrary/2006/main" xmlns:a="http://schemas.openxmlformats.org/drawingml/2006/main" xmlns:pic="http://schemas.openxmlformats.org/drawingml/2006/picture" xmlns:c="http://schemas.openxmlformats.org/drawingml/2006/chart" xmlns:lc="http://schemas.openxmlformats.org/drawingml/2006/lockedCanvas" xmlns:dgm="http://schemas.openxmlformats.org/drawingml/2006/diagram" xmlns:wps="http://schemas.microsoft.com/office/word/2010/wordprocessingShape" xmlns:wpg="http://schemas.microsoft.com/office/word/2010/wordprocessingGroup" xmlns:w14="http://schemas.microsoft.com/office/word/2010/wordml" xmlns:w15="http://schemas.microsoft.com/office/word/2012/wordml" Requires="wpg">
           <w:drawing>
             <wp:anchor allowOverlap="1" behindDoc="0" distB="0" distT="0" distL="0" distR="0" hidden="0" layoutInCell="1" locked="0" relativeHeight="0" simplePos="0">
               <wp:simplePos x="0" y="0"/>
@@ -781,6 +781,7 @@
         <w:rPr>
           <w:sz w:val="18"/>
           <w:szCs w:val="18"/>
+          <w:lang w:val="es-ES"/>
         </w:rPr>
         <w:sectPr>
           <w:headerReference w:type="default" r:id="rId11"/>
@@ -794,32 +795,79 @@
         <w:rPr>
           <w:sz w:val="18"/>
           <w:szCs w:val="18"/>
+          <w:lang w:val="es-ES"/>
         </w:rPr>
         <w:t>2021</w:t>
       </w:r>
     </w:p>
-    <w:p/>
+    <w:p>
+      <w:pPr>
+        <w:rPr>
+          <w:lang w:val="es-ES"/>
+        </w:rPr>
+      </w:pPr>
+    </w:p>
     <w:p>
       <w:pPr>
         <w:spacing w:before="9"/>
         <w:ind w:left="20"/>
+        <w:rPr>
+          <w:b/>
+          <w:color w:val="FF0000"/>
+          <w:sz w:val="32"/>
+          <w:szCs w:val="32"/>
+          <w:lang w:val="es-ES"/>
+        </w:rPr>
+      </w:pPr>
+      <w:r>
         <w:rPr>
           <w:b/>
           <w:sz w:val="32"/>
           <w:szCs w:val="32"/>
-        </w:rPr>
-      </w:pPr>
+          <w:lang w:val="es-ES"/>
+        </w:rPr>
+        <w:t xml:space="preserve">Ficha del </w:t>
+      </w:r>
       <w:r>
         <w:rPr>
           <w:b/>
           <w:sz w:val="32"/>
           <w:szCs w:val="32"/>
-        </w:rPr>
-        <w:t>Ficha del documento</w:t>
+          <w:lang w:val="es-ES"/>
+        </w:rPr>
+        <w:t xml:space="preserve">document </w:t>
       </w:r>
     </w:p>
-    <w:p/>
-    <w:p/>
+    <w:p>
+      <w:pPr>
+        <w:rPr>
+          <w:color w:val="FF0000"/>
+          <w:lang w:val="es-ES"/>
+        </w:rPr>
+      </w:pPr>
+      <w:r>
+        <w:rPr>
+          <w:color w:val="FF0000"/>
+          <w:lang w:val="es-ES"/>
+        </w:rPr>
+        <w:t>ALGO EN ROJO</w:t>
+      </w:r>
+    </w:p>
+    <w:p>
+      <w:pPr>
+        <w:rPr>
+          <w:color w:val="FF0000"/>
+          <w:lang w:val="es-ES"/>
+        </w:rPr>
+      </w:pPr>
+    </w:p>
+    <w:p>
+      <w:pPr>
+        <w:rPr>
+          <w:lang w:val="es-ES"/>
+        </w:rPr>
+      </w:pPr>
+    </w:p>
     <w:tbl>
       <w:tblPr>
         <w:tblStyle w:val="a"/>
@@ -2736,15 +2784,7 @@
           <w:szCs w:val="20"/>
           <w:lang w:val="es-ES"/>
         </w:rPr>
-        <w:t>mediante u</w:t>
-      </w:r>
-      <w:r>
-        <w:rPr>
-          <w:sz w:val="20"/>
-          <w:szCs w:val="20"/>
-          <w:lang w:val="es-ES"/>
-        </w:rPr>
-        <w:t>na aplicación para dispositivos móviles los usuarios podrán:</w:t>
+        <w:t>mediante una aplicación para dispositivos móviles los usuarios podrán:</w:t>
       </w:r>
     </w:p>
     <w:p>
@@ -2864,14 +2904,7 @@
           <w:sz w:val="20"/>
           <w:szCs w:val="20"/>
         </w:rPr>
-        <w:t>Marca</w:t>
-      </w:r>
-      <w:r>
-        <w:rPr>
-          <w:sz w:val="20"/>
-          <w:szCs w:val="20"/>
-        </w:rPr>
-        <w:t>s en mapas</w:t>
+        <w:t>Marcas en mapas</w:t>
       </w:r>
     </w:p>
     <w:p>
@@ -5295,7 +5328,7 @@
         </w:rPr>
       </w:pPr>
       <ve:AlternateContent>
-        <mc:Choice xmlns:w15="http://schemas.microsoft.com/office/word/2012/wordml" xmlns:w14="http://schemas.microsoft.com/office/word/2010/wordml" xmlns:wpg="http://schemas.microsoft.com/office/word/2010/wordprocessingGroup" xmlns:wps="http://schemas.microsoft.com/office/word/2010/wordprocessingShape" xmlns:dgm="http://schemas.openxmlformats.org/drawingml/2006/diagram" xmlns:lc="http://schemas.openxmlformats.org/drawingml/2006/lockedCanvas" xmlns:c="http://schemas.openxmlformats.org/drawingml/2006/chart" xmlns:pic="http://schemas.openxmlformats.org/drawingml/2006/picture" xmlns:a="http://schemas.openxmlformats.org/drawingml/2006/main" xmlns:sl="http://schemas.openxmlformats.org/schemaLibrary/2006/main" xmlns:mc="http://schemas.openxmlformats.org/markup-compatibility/2006" Requires="wpg">
+        <mc:Choice xmlns:mc="http://schemas.openxmlformats.org/markup-compatibility/2006" xmlns:sl="http://schemas.openxmlformats.org/schemaLibrary/2006/main" xmlns:a="http://schemas.openxmlformats.org/drawingml/2006/main" xmlns:pic="http://schemas.openxmlformats.org/drawingml/2006/picture" xmlns:c="http://schemas.openxmlformats.org/drawingml/2006/chart" xmlns:lc="http://schemas.openxmlformats.org/drawingml/2006/lockedCanvas" xmlns:dgm="http://schemas.openxmlformats.org/drawingml/2006/diagram" xmlns:wps="http://schemas.microsoft.com/office/word/2010/wordprocessingShape" xmlns:wpg="http://schemas.microsoft.com/office/word/2010/wordprocessingGroup" xmlns:w14="http://schemas.microsoft.com/office/word/2010/wordml" xmlns:w15="http://schemas.microsoft.com/office/word/2012/wordml" Requires="wpg">
           <w:drawing>
             <wp:anchor allowOverlap="1" behindDoc="0" distB="0" distT="0" distL="114300" distR="114300" hidden="0" layoutInCell="1" locked="0" relativeHeight="0" simplePos="0">
               <wp:simplePos x="0" y="0"/>
@@ -5501,15 +5534,7 @@
           <w:szCs w:val="20"/>
           <w:lang w:val="es-ES"/>
         </w:rPr>
-        <w:t>En la segunda sección del documento se realiza una descripción general del sistema, con el fin de conocer las principales funciones que éste debe realiz</w:t>
-      </w:r>
-      <w:r>
-        <w:rPr>
-          <w:sz w:val="20"/>
-          <w:szCs w:val="20"/>
-          <w:lang w:val="es-ES"/>
-        </w:rPr>
-        <w:t>ar, los datos asociados y los factores, restricciones, supuestos y dependencias que afectan al desarrollo, sin entrar en excesivos detalles.</w:t>
+        <w:t>En la segunda sección del documento se realiza una descripción general del sistema, con el fin de conocer las principales funciones que éste debe realizar, los datos asociados y los factores, restricciones, supuestos y dependencias que afectan al desarrollo, sin entrar en excesivos detalles.</w:t>
       </w:r>
     </w:p>
     <w:p>
@@ -5529,15 +5554,7 @@
           <w:szCs w:val="20"/>
           <w:lang w:val="es-ES"/>
         </w:rPr>
-        <w:t xml:space="preserve">La tercera sección del documento es aquella en la que se definen detalladamente los requisitos que debe satisfacer </w:t>
-      </w:r>
-      <w:r>
-        <w:rPr>
-          <w:sz w:val="20"/>
-          <w:szCs w:val="20"/>
-          <w:lang w:val="es-ES"/>
-        </w:rPr>
-        <w:t>el sistema.</w:t>
+        <w:t>La tercera sección del documento es aquella en la que se definen detalladamente los requisitos que debe satisfacer el sistema.</w:t>
       </w:r>
     </w:p>
     <w:p>
@@ -5856,14 +5873,7 @@
                 <w:sz w:val="20"/>
                 <w:szCs w:val="20"/>
               </w:rPr>
-              <w:t>Manejo de herramientas infor</w:t>
-            </w:r>
-            <w:r>
-              <w:rPr>
-                <w:sz w:val="20"/>
-                <w:szCs w:val="20"/>
-              </w:rPr>
-              <w:t>máticas</w:t>
+              <w:t>Manejo de herramientas informáticas</w:t>
             </w:r>
           </w:p>
         </w:tc>
@@ -6407,15 +6417,7 @@
           <w:sz w:val="32"/>
           <w:szCs w:val="32"/>
         </w:rPr>
-        <w:t>Requisito</w:t>
-      </w:r>
-      <w:r>
-        <w:rPr>
-          <w:b/>
-          <w:sz w:val="32"/>
-          <w:szCs w:val="32"/>
-        </w:rPr>
-        <w:t>s específicos</w:t>
+        <w:t>Requisitos específicos</w:t>
       </w:r>
     </w:p>
     <w:p>
@@ -7225,7 +7227,6 @@
               <w:rPr>
                 <w:b/>
               </w:rPr>
-              <w:lastRenderedPageBreak/>
               <w:t>Sprint Backlog</w:t>
             </w:r>
           </w:p>
@@ -7320,6 +7321,7 @@
               <w:rPr>
                 <w:b/>
               </w:rPr>
+              <w:lastRenderedPageBreak/>
               <w:t>Responsabilidades</w:t>
             </w:r>
           </w:p>
@@ -7729,19 +7731,9 @@
                 <w:color w:val="21252A"/>
                 <w:sz w:val="24"/>
                 <w:szCs w:val="24"/>
-                <w:lang/>
-              </w:rPr>
-              <w:t>Validación de campos vacíos mediante Bootstrap</w:t>
-            </w:r>
-            <w:r>
-              <w:rPr>
-                <w:rFonts w:ascii="Roboto" w:eastAsia="Roboto" w:hAnsi="Roboto" w:cs="Roboto"/>
-                <w:color w:val="21252A"/>
-                <w:sz w:val="24"/>
-                <w:szCs w:val="24"/>
-                <w:lang/>
-              </w:rPr>
-              <w:t>: Matías Sacchi</w:t>
+                <w:lang w:val="es-ES"/>
+              </w:rPr>
+              <w:t>Validación de campos vacíos mediante Bootstrap: Matías Sacchi</w:t>
             </w:r>
           </w:p>
           <w:p>
@@ -7766,19 +7758,9 @@
                 <w:color w:val="21252A"/>
                 <w:sz w:val="24"/>
                 <w:szCs w:val="24"/>
-                <w:lang/>
-              </w:rPr>
-              <w:t>Crear una función en JavaScript para mostrar un cálculo de fechas</w:t>
-            </w:r>
-            <w:r>
-              <w:rPr>
-                <w:rFonts w:ascii="Roboto" w:eastAsia="Roboto" w:hAnsi="Roboto" w:cs="Roboto"/>
-                <w:color w:val="21252A"/>
-                <w:sz w:val="24"/>
-                <w:szCs w:val="24"/>
-                <w:lang/>
-              </w:rPr>
-              <w:t>: Camila Gil</w:t>
+                <w:lang w:val="es-ES"/>
+              </w:rPr>
+              <w:t>Crear una función en JavaScript para mostrar un cálculo de fechas: Camila Gil</w:t>
             </w:r>
           </w:p>
           <w:p>
@@ -7803,19 +7785,9 @@
                 <w:color w:val="21252A"/>
                 <w:sz w:val="24"/>
                 <w:szCs w:val="24"/>
-                <w:lang/>
-              </w:rPr>
-              <w:t>funcionalidad en el botón Enviar</w:t>
-            </w:r>
-            <w:r>
-              <w:rPr>
-                <w:rFonts w:ascii="Roboto" w:eastAsia="Roboto" w:hAnsi="Roboto" w:cs="Roboto"/>
-                <w:color w:val="21252A"/>
-                <w:sz w:val="24"/>
-                <w:szCs w:val="24"/>
-                <w:lang/>
-              </w:rPr>
-              <w:t>: Todos</w:t>
+                <w:lang w:val="es-ES"/>
+              </w:rPr>
+              <w:t>funcionalidad en el botón Enviar: Todos</w:t>
             </w:r>
           </w:p>
           <w:p>
@@ -7840,7 +7812,7 @@
                 <w:color w:val="21252A"/>
                 <w:sz w:val="24"/>
                 <w:szCs w:val="24"/>
-                <w:lang/>
+                <w:lang w:val="es-ES"/>
               </w:rPr>
               <w:t>Formulario, procesado, mantener estética en lo que se muestra, redireccionar a pág. del sitio: Matias S., Julieta B. , Camila G.</w:t>
             </w:r>
@@ -9267,6 +9239,7 @@
   <w:style w:type="character" w:default="1" w:styleId="Fuentedeprrafopredeter">
     <w:name w:val="Default Paragraph Font"/>
     <w:uiPriority w:val="1"/>
+    <w:semiHidden/>
     <w:unhideWhenUsed/>
   </w:style>
   <w:style w:type="table" w:default="1" w:styleId="Tablanormal">
@@ -10092,7 +10065,7 @@
   <a:extraClrSchemeLst/>
   <a:extLst>
     <a:ext uri="{05A4C25C-085E-4340-85A3-A5531E510DB2}">
-      <thm15:themeFamily xmlns:thm15="http://schemas.microsoft.com/office/thememl/2012/main" xmlns="" name="Office Theme" id="{62F939B6-93AF-4DB8-9C6B-D6C7DFDC589F}" vid="{4A3C46E8-61CC-4603-A589-7422A47A8E4A}"/>
+      <thm15:themeFamily xmlns="" xmlns:thm15="http://schemas.microsoft.com/office/thememl/2012/main" name="Office Theme" id="{62F939B6-93AF-4DB8-9C6B-D6C7DFDC589F}" vid="{4A3C46E8-61CC-4603-A589-7422A47A8E4A}"/>
     </a:ext>
   </a:extLst>
 </a:theme>

</xml_diff>